<commit_message>
Working on discussion of the model code.
</commit_message>
<xml_diff>
--- a/The Schelling Segregation Model.docx
+++ b/The Schelling Segregation Model.docx
@@ -221,6 +221,9 @@
       <w:r>
         <w:t xml:space="preserve">  Schelling’s segregation model beautifully illustrates how to simplify individual choice and environmental interaction while preserving the fundamental properties of each. </w:t>
       </w:r>
+      <w:r>
+        <w:t xml:space="preserve"> The Schelling segregation model is simple, but the results can be surprising.</w:t>
+      </w:r>
     </w:p>
     <w:p>
       <w:pPr>
@@ -239,7 +242,13 @@
         <w:t>4</w:t>
       </w:r>
       <w:r>
-        <w:t>, but he later expanded the model to cover other types of segregation including sex, language, age and income</w:t>
+        <w:t>, but he later expanded the model to cover other ty</w:t>
+      </w:r>
+      <w:r>
+        <w:t>pes of segregation including gender</w:t>
+      </w:r>
+      <w:r>
+        <w:t>, language, age and income</w:t>
       </w:r>
       <w:r>
         <w:rPr>
@@ -259,7 +268,16 @@
         <w:t xml:space="preserve">A Schelling model consists of people or households in a neighborhood. Each person has a type (white, black, brown, etc.) and a preference for what kind of neighbors would make them happy. A neighborhood is an arrangement of lots that can either be empty or contain people. </w:t>
       </w:r>
       <w:r>
-        <w:t xml:space="preserve"> A person will be happy if their immediate neighbors meet their preference or they will be unhappy and want to move. </w:t>
+        <w:t xml:space="preserve"> A person will be happy if their immediate neighbors meet their preference or they will be unhappy and want to move.</w:t>
+      </w:r>
+      <w:r>
+        <w:t xml:space="preserve"> </w:t>
+      </w:r>
+      <w:r>
+        <w:t xml:space="preserve"> </w:t>
+      </w:r>
+      <w:r>
+        <w:t>Preferences only come into play when a person has at least one neighbor. A person surrounded by empty lots is assumed to be happy.</w:t>
       </w:r>
     </w:p>
     <w:tbl>
@@ -721,7 +739,13 @@
       <w:pPr>
         <w:ind w:firstLine="720"/>
       </w:pPr>
-      <w:r>
+    </w:p>
+    <w:p>
+      <w:pPr>
+        <w:ind w:firstLine="720"/>
+      </w:pPr>
+      <w:r>
+        <w:lastRenderedPageBreak/>
         <w:t>The cycle of the Schelling model is as follows:</w:t>
       </w:r>
     </w:p>
@@ -770,8 +794,10 @@
         </w:numPr>
       </w:pPr>
       <w:r>
-        <w:lastRenderedPageBreak/>
-        <w:t>Repeat the cycle as many times as desired.</w:t>
+        <w:t xml:space="preserve">Repeat the cycle </w:t>
+      </w:r>
+      <w:r>
+        <w:t>as desired.</w:t>
       </w:r>
     </w:p>
     <w:p>
@@ -779,7 +805,16 @@
         <w:ind w:firstLine="720"/>
       </w:pPr>
       <w:r>
-        <w:t>The Schelling model is simple; but the results can be surprising. An implementation of the Schelling model is provided</w:t>
+        <w:t>An implementation of a</w:t>
+      </w:r>
+      <w:r>
+        <w:t xml:space="preserve"> Schelling</w:t>
+      </w:r>
+      <w:r>
+        <w:t xml:space="preserve"> segregation</w:t>
+      </w:r>
+      <w:r>
+        <w:t xml:space="preserve"> model is provided</w:t>
       </w:r>
       <w:r>
         <w:t xml:space="preserve"> for exploration</w:t>
@@ -793,13 +828,88 @@
       <w:r>
         <w:t>.</w:t>
       </w:r>
+      <w:r>
+        <w:t xml:space="preserve">  The SchellingSegregationModel code can handle modeling segregation on discrete attributes like race,</w:t>
+      </w:r>
+      <w:r>
+        <w:t xml:space="preserve"> </w:t>
+      </w:r>
+      <w:r>
+        <w:t xml:space="preserve">gender, and religion </w:t>
+      </w:r>
+      <w:r>
+        <w:t>or on</w:t>
+      </w:r>
+      <w:r>
+        <w:t xml:space="preserve"> continuous attributes like age and income.</w:t>
+      </w:r>
+      <w:r>
+        <w:t xml:space="preserve">  </w:t>
+      </w:r>
+      <w:r>
+        <w:t>The provided model assumes that unhappy people can move to any empty lot or swap places with any other unhappy person</w:t>
+      </w:r>
+      <w:r>
+        <w:t>.</w:t>
+      </w:r>
     </w:p>
     <w:p>
       <w:pPr>
         <w:ind w:firstLine="720"/>
       </w:pPr>
       <w:r>
-        <w:t>A demo of the Schelling model is provided in the function demo(). By default demo looks at a segregation model between X’s and O’s with a neighborhood grid of 400 squares. The demo people would like to have .3 of their neighbor the same as themselves.</w:t>
+        <w:t>A critical part of the model is the Neighborhood class which contains the list of lots in the neighborhood.  The lots may be filled with EmptyLot classes or they may be filled with implementations of the SchellingAgent class representing people.  The move() function on the Neighborhood class contains the code that finds the empty lots and unhappy people and initiates a random swap.</w:t>
+      </w:r>
+      <w:r>
+        <w:t xml:space="preserve">  The grid of the neighborhood forms a torus, or doughnut shape, meaning that the grid wraps around its edges.</w:t>
+      </w:r>
+    </w:p>
+    <w:p>
+      <w:pPr>
+        <w:ind w:firstLine="720"/>
+      </w:pPr>
+      <w:r>
+        <w:t xml:space="preserve">The people in the model all descend from the SchellingAgent class.   The base SchellingAgent is designed to represent discrimination on discrete variables like race or gender.  The LikesSameAgent class represents a person who wants a minimal level of similar neighbors with a discrete attribute like race.  The LikesOthersAgent likes a neighborhood with a minimal level of neighbors with a discrete attribute that is not the same as itself.  </w:t>
+      </w:r>
+      <w:r>
+        <w:t>The ContinuousSchellingAgent class extends the SchellingAgent class to add support for calculating similarity for continuous attributes like age and income.  The assumption for continuous variables is that similarity does not n</w:t>
+      </w:r>
+      <w:r>
+        <w:t>eed to be exact, close will do.  The ContinuousLikesSameAgent and ContinuousLikesOtherAgent are the continuous attribute equivalents of the LikesSameAgent and LikesOtherAgent classes.</w:t>
+      </w:r>
+      <w:bookmarkStart w:id="1" w:name="_GoBack"/>
+      <w:bookmarkEnd w:id="1"/>
+    </w:p>
+    <w:p>
+      <w:pPr>
+        <w:ind w:firstLine="720"/>
+      </w:pPr>
+      <w:r>
+        <w:t xml:space="preserve">A </w:t>
+      </w:r>
+      <w:r>
+        <w:t xml:space="preserve">quick introduction to the </w:t>
+      </w:r>
+      <w:r>
+        <w:t xml:space="preserve">model </w:t>
+      </w:r>
+      <w:r>
+        <w:t>code</w:t>
+      </w:r>
+      <w:r>
+        <w:t xml:space="preserve"> is provided in the function demo(). By default demo </w:t>
+      </w:r>
+      <w:r>
+        <w:t>builds</w:t>
+      </w:r>
+      <w:r>
+        <w:t xml:space="preserve"> a segregation model between X’s and O’s with a</w:t>
+      </w:r>
+      <w:r>
+        <w:t xml:space="preserve"> preference for similar neighbors in a </w:t>
+      </w:r>
+      <w:r>
+        <w:t>grid of 400 squares. The demo people would like to have .3 of their neighbor the same as themselves.</w:t>
       </w:r>
     </w:p>
     <w:tbl>
@@ -903,8 +1013,6 @@
       <w:r>
         <w:t>the neighborhood</w:t>
       </w:r>
-      <w:bookmarkStart w:id="1" w:name="_GoBack"/>
-      <w:bookmarkEnd w:id="1"/>
       <w:r>
         <w:t xml:space="preserve"> was 19% unhappy and the aggregate similarity was 49%.  By the end of the run (in only seven turns</w:t>
       </w:r>
@@ -931,6 +1039,7 @@
         <w:ind w:firstLine="720"/>
       </w:pPr>
       <w:r>
+        <w:lastRenderedPageBreak/>
         <w:t>1.</w:t>
       </w:r>
     </w:p>
@@ -2466,7 +2575,7 @@
 </file>
 
 <file path=customXml/itemProps1.xml><?xml version="1.0" encoding="utf-8"?>
-<ds:datastoreItem xmlns:ds="http://schemas.openxmlformats.org/officeDocument/2006/customXml" ds:itemID="{55B38BE4-9591-40E4-B473-B56A2EB8FF76}">
+<ds:datastoreItem xmlns:ds="http://schemas.openxmlformats.org/officeDocument/2006/customXml" ds:itemID="{EE4819BD-7A49-4556-9419-FF14CB4BAE5E}">
   <ds:schemaRefs>
     <ds:schemaRef ds:uri="http://schemas.openxmlformats.org/officeDocument/2006/bibliography"/>
   </ds:schemaRefs>

</xml_diff>

<commit_message>
More work on model description
</commit_message>
<xml_diff>
--- a/The Schelling Segregation Model.docx
+++ b/The Schelling Segregation Model.docx
@@ -889,10 +889,7 @@
         <w:t xml:space="preserve">grid </w:t>
       </w:r>
       <w:r>
-        <w:t>forms a torus, or doughnut shape, meaning that the grid wraps around its edges.</w:t>
-      </w:r>
-      <w:r>
-        <w:t xml:space="preserve">  </w:t>
+        <w:t xml:space="preserve">forms a torus, or doughnut shape, meaning that the grid wraps around its edges.  </w:t>
       </w:r>
       <w:r>
         <w:t xml:space="preserve">The lots may be filled with </w:t>
@@ -933,15 +930,516 @@
       <w:r>
         <w:t>.</w:t>
       </w:r>
-      <w:bookmarkStart w:id="1" w:name="_GoBack"/>
-      <w:bookmarkEnd w:id="1"/>
+    </w:p>
+    <w:tbl>
+      <w:tblPr>
+        <w:tblW w:w="1020" w:type="dxa"/>
+        <w:jc w:val="center"/>
+        <w:tblInd w:w="93" w:type="dxa"/>
+        <w:tblLook w:val="04A0" w:firstRow="1" w:lastRow="0" w:firstColumn="1" w:lastColumn="0" w:noHBand="0" w:noVBand="1"/>
+      </w:tblPr>
+      <w:tblGrid>
+        <w:gridCol w:w="628"/>
+        <w:gridCol w:w="628"/>
+        <w:gridCol w:w="628"/>
+      </w:tblGrid>
+      <w:tr>
+        <w:trPr>
+          <w:trHeight w:val="330"/>
+          <w:jc w:val="center"/>
+        </w:trPr>
+        <w:tc>
+          <w:tcPr>
+            <w:tcW w:w="340" w:type="dxa"/>
+            <w:tcBorders>
+              <w:top w:val="single" w:sz="12" w:space="0" w:color="auto"/>
+              <w:left w:val="single" w:sz="12" w:space="0" w:color="auto"/>
+              <w:bottom w:val="single" w:sz="12" w:space="0" w:color="auto"/>
+              <w:right w:val="single" w:sz="12" w:space="0" w:color="auto"/>
+            </w:tcBorders>
+            <w:shd w:val="clear" w:color="auto" w:fill="auto"/>
+            <w:noWrap/>
+            <w:vAlign w:val="bottom"/>
+            <w:hideMark/>
+          </w:tcPr>
+          <w:p>
+            <w:pPr>
+              <w:spacing w:after="0" w:line="240" w:lineRule="auto"/>
+              <w:rPr>
+                <w:rFonts w:ascii="Calibri" w:eastAsia="Times New Roman" w:hAnsi="Calibri" w:cs="Times New Roman"/>
+                <w:color w:val="000000"/>
+              </w:rPr>
+            </w:pPr>
+            <w:r>
+              <w:rPr>
+                <w:rFonts w:ascii="Calibri" w:eastAsia="Times New Roman" w:hAnsi="Calibri" w:cs="Times New Roman"/>
+                <w:color w:val="000000"/>
+              </w:rPr>
+              <w:t>(</w:t>
+            </w:r>
+            <w:r>
+              <w:rPr>
+                <w:rFonts w:ascii="Calibri" w:eastAsia="Times New Roman" w:hAnsi="Calibri" w:cs="Times New Roman"/>
+                <w:color w:val="000000"/>
+              </w:rPr>
+              <w:t>0,0</w:t>
+            </w:r>
+            <w:r>
+              <w:rPr>
+                <w:rFonts w:ascii="Calibri" w:eastAsia="Times New Roman" w:hAnsi="Calibri" w:cs="Times New Roman"/>
+                <w:color w:val="000000"/>
+              </w:rPr>
+              <w:t>)</w:t>
+            </w:r>
+          </w:p>
+        </w:tc>
+        <w:tc>
+          <w:tcPr>
+            <w:tcW w:w="340" w:type="dxa"/>
+            <w:tcBorders>
+              <w:top w:val="single" w:sz="12" w:space="0" w:color="auto"/>
+              <w:left w:val="nil"/>
+              <w:bottom w:val="single" w:sz="12" w:space="0" w:color="auto"/>
+              <w:right w:val="single" w:sz="12" w:space="0" w:color="auto"/>
+            </w:tcBorders>
+            <w:shd w:val="clear" w:color="auto" w:fill="auto"/>
+            <w:noWrap/>
+            <w:vAlign w:val="bottom"/>
+            <w:hideMark/>
+          </w:tcPr>
+          <w:p>
+            <w:pPr>
+              <w:spacing w:after="0" w:line="240" w:lineRule="auto"/>
+              <w:rPr>
+                <w:rFonts w:ascii="Calibri" w:eastAsia="Times New Roman" w:hAnsi="Calibri" w:cs="Times New Roman"/>
+                <w:color w:val="000000"/>
+              </w:rPr>
+            </w:pPr>
+            <w:r>
+              <w:rPr>
+                <w:rFonts w:ascii="Calibri" w:eastAsia="Times New Roman" w:hAnsi="Calibri" w:cs="Times New Roman"/>
+                <w:color w:val="000000"/>
+              </w:rPr>
+              <w:t>(</w:t>
+            </w:r>
+            <w:r>
+              <w:rPr>
+                <w:rFonts w:ascii="Calibri" w:eastAsia="Times New Roman" w:hAnsi="Calibri" w:cs="Times New Roman"/>
+                <w:color w:val="000000"/>
+              </w:rPr>
+              <w:t>0,1</w:t>
+            </w:r>
+            <w:r>
+              <w:rPr>
+                <w:rFonts w:ascii="Calibri" w:eastAsia="Times New Roman" w:hAnsi="Calibri" w:cs="Times New Roman"/>
+                <w:color w:val="000000"/>
+              </w:rPr>
+              <w:t>)</w:t>
+            </w:r>
+          </w:p>
+        </w:tc>
+        <w:tc>
+          <w:tcPr>
+            <w:tcW w:w="340" w:type="dxa"/>
+            <w:tcBorders>
+              <w:top w:val="single" w:sz="12" w:space="0" w:color="auto"/>
+              <w:left w:val="nil"/>
+              <w:bottom w:val="single" w:sz="12" w:space="0" w:color="auto"/>
+              <w:right w:val="single" w:sz="12" w:space="0" w:color="auto"/>
+            </w:tcBorders>
+            <w:shd w:val="clear" w:color="auto" w:fill="auto"/>
+            <w:noWrap/>
+            <w:vAlign w:val="bottom"/>
+            <w:hideMark/>
+          </w:tcPr>
+          <w:p>
+            <w:pPr>
+              <w:spacing w:after="0" w:line="240" w:lineRule="auto"/>
+              <w:rPr>
+                <w:rFonts w:ascii="Calibri" w:eastAsia="Times New Roman" w:hAnsi="Calibri" w:cs="Times New Roman"/>
+                <w:color w:val="000000"/>
+              </w:rPr>
+            </w:pPr>
+            <w:r>
+              <w:rPr>
+                <w:rFonts w:ascii="Calibri" w:eastAsia="Times New Roman" w:hAnsi="Calibri" w:cs="Times New Roman"/>
+                <w:color w:val="000000"/>
+              </w:rPr>
+              <w:t>(</w:t>
+            </w:r>
+            <w:r>
+              <w:rPr>
+                <w:rFonts w:ascii="Calibri" w:eastAsia="Times New Roman" w:hAnsi="Calibri" w:cs="Times New Roman"/>
+                <w:color w:val="000000"/>
+              </w:rPr>
+              <w:t>0,2</w:t>
+            </w:r>
+            <w:r>
+              <w:rPr>
+                <w:rFonts w:ascii="Calibri" w:eastAsia="Times New Roman" w:hAnsi="Calibri" w:cs="Times New Roman"/>
+                <w:color w:val="000000"/>
+              </w:rPr>
+              <w:t>)</w:t>
+            </w:r>
+          </w:p>
+        </w:tc>
+      </w:tr>
+      <w:tr>
+        <w:trPr>
+          <w:trHeight w:val="330"/>
+          <w:jc w:val="center"/>
+        </w:trPr>
+        <w:tc>
+          <w:tcPr>
+            <w:tcW w:w="340" w:type="dxa"/>
+            <w:tcBorders>
+              <w:top w:val="nil"/>
+              <w:left w:val="single" w:sz="12" w:space="0" w:color="auto"/>
+              <w:bottom w:val="single" w:sz="12" w:space="0" w:color="auto"/>
+              <w:right w:val="single" w:sz="12" w:space="0" w:color="auto"/>
+            </w:tcBorders>
+            <w:shd w:val="clear" w:color="auto" w:fill="auto"/>
+            <w:noWrap/>
+            <w:vAlign w:val="bottom"/>
+            <w:hideMark/>
+          </w:tcPr>
+          <w:p>
+            <w:pPr>
+              <w:spacing w:after="0" w:line="240" w:lineRule="auto"/>
+              <w:rPr>
+                <w:rFonts w:ascii="Calibri" w:eastAsia="Times New Roman" w:hAnsi="Calibri" w:cs="Times New Roman"/>
+                <w:color w:val="000000"/>
+              </w:rPr>
+            </w:pPr>
+            <w:r>
+              <w:rPr>
+                <w:rFonts w:ascii="Calibri" w:eastAsia="Times New Roman" w:hAnsi="Calibri" w:cs="Times New Roman"/>
+                <w:color w:val="000000"/>
+              </w:rPr>
+              <w:t>(</w:t>
+            </w:r>
+            <w:r>
+              <w:rPr>
+                <w:rFonts w:ascii="Calibri" w:eastAsia="Times New Roman" w:hAnsi="Calibri" w:cs="Times New Roman"/>
+                <w:color w:val="000000"/>
+              </w:rPr>
+              <w:t>0,1</w:t>
+            </w:r>
+            <w:r>
+              <w:rPr>
+                <w:rFonts w:ascii="Calibri" w:eastAsia="Times New Roman" w:hAnsi="Calibri" w:cs="Times New Roman"/>
+                <w:color w:val="000000"/>
+              </w:rPr>
+              <w:t>)</w:t>
+            </w:r>
+          </w:p>
+        </w:tc>
+        <w:tc>
+          <w:tcPr>
+            <w:tcW w:w="340" w:type="dxa"/>
+            <w:tcBorders>
+              <w:top w:val="nil"/>
+              <w:left w:val="nil"/>
+              <w:bottom w:val="single" w:sz="12" w:space="0" w:color="auto"/>
+              <w:right w:val="single" w:sz="12" w:space="0" w:color="auto"/>
+            </w:tcBorders>
+            <w:shd w:val="clear" w:color="auto" w:fill="auto"/>
+            <w:noWrap/>
+            <w:vAlign w:val="bottom"/>
+            <w:hideMark/>
+          </w:tcPr>
+          <w:p>
+            <w:pPr>
+              <w:spacing w:after="0" w:line="240" w:lineRule="auto"/>
+              <w:rPr>
+                <w:rFonts w:ascii="Calibri" w:eastAsia="Times New Roman" w:hAnsi="Calibri" w:cs="Times New Roman"/>
+                <w:color w:val="000000"/>
+              </w:rPr>
+            </w:pPr>
+            <w:r>
+              <w:rPr>
+                <w:rFonts w:ascii="Calibri" w:eastAsia="Times New Roman" w:hAnsi="Calibri" w:cs="Times New Roman"/>
+                <w:color w:val="000000"/>
+              </w:rPr>
+              <w:t>(</w:t>
+            </w:r>
+            <w:r>
+              <w:rPr>
+                <w:rFonts w:ascii="Calibri" w:eastAsia="Times New Roman" w:hAnsi="Calibri" w:cs="Times New Roman"/>
+                <w:color w:val="000000"/>
+              </w:rPr>
+              <w:t>1,1</w:t>
+            </w:r>
+            <w:r>
+              <w:rPr>
+                <w:rFonts w:ascii="Calibri" w:eastAsia="Times New Roman" w:hAnsi="Calibri" w:cs="Times New Roman"/>
+                <w:color w:val="000000"/>
+              </w:rPr>
+              <w:t>)</w:t>
+            </w:r>
+          </w:p>
+        </w:tc>
+        <w:tc>
+          <w:tcPr>
+            <w:tcW w:w="340" w:type="dxa"/>
+            <w:tcBorders>
+              <w:top w:val="nil"/>
+              <w:left w:val="nil"/>
+              <w:bottom w:val="single" w:sz="12" w:space="0" w:color="auto"/>
+              <w:right w:val="single" w:sz="12" w:space="0" w:color="auto"/>
+            </w:tcBorders>
+            <w:shd w:val="clear" w:color="auto" w:fill="auto"/>
+            <w:noWrap/>
+            <w:vAlign w:val="bottom"/>
+            <w:hideMark/>
+          </w:tcPr>
+          <w:p>
+            <w:pPr>
+              <w:spacing w:after="0" w:line="240" w:lineRule="auto"/>
+              <w:rPr>
+                <w:rFonts w:ascii="Calibri" w:eastAsia="Times New Roman" w:hAnsi="Calibri" w:cs="Times New Roman"/>
+                <w:color w:val="000000"/>
+              </w:rPr>
+            </w:pPr>
+            <w:r>
+              <w:rPr>
+                <w:rFonts w:ascii="Calibri" w:eastAsia="Times New Roman" w:hAnsi="Calibri" w:cs="Times New Roman"/>
+                <w:color w:val="000000"/>
+              </w:rPr>
+              <w:t>(</w:t>
+            </w:r>
+            <w:r>
+              <w:rPr>
+                <w:rFonts w:ascii="Calibri" w:eastAsia="Times New Roman" w:hAnsi="Calibri" w:cs="Times New Roman"/>
+                <w:color w:val="000000"/>
+              </w:rPr>
+              <w:t>1,2</w:t>
+            </w:r>
+            <w:r>
+              <w:rPr>
+                <w:rFonts w:ascii="Calibri" w:eastAsia="Times New Roman" w:hAnsi="Calibri" w:cs="Times New Roman"/>
+                <w:color w:val="000000"/>
+              </w:rPr>
+              <w:t>)</w:t>
+            </w:r>
+          </w:p>
+        </w:tc>
+      </w:tr>
+      <w:tr>
+        <w:trPr>
+          <w:trHeight w:val="330"/>
+          <w:jc w:val="center"/>
+        </w:trPr>
+        <w:tc>
+          <w:tcPr>
+            <w:tcW w:w="340" w:type="dxa"/>
+            <w:tcBorders>
+              <w:top w:val="nil"/>
+              <w:left w:val="single" w:sz="12" w:space="0" w:color="auto"/>
+              <w:bottom w:val="single" w:sz="12" w:space="0" w:color="auto"/>
+              <w:right w:val="single" w:sz="12" w:space="0" w:color="auto"/>
+            </w:tcBorders>
+            <w:shd w:val="clear" w:color="auto" w:fill="auto"/>
+            <w:noWrap/>
+            <w:vAlign w:val="bottom"/>
+            <w:hideMark/>
+          </w:tcPr>
+          <w:p>
+            <w:pPr>
+              <w:spacing w:after="0" w:line="240" w:lineRule="auto"/>
+              <w:rPr>
+                <w:rFonts w:ascii="Calibri" w:eastAsia="Times New Roman" w:hAnsi="Calibri" w:cs="Times New Roman"/>
+                <w:color w:val="000000"/>
+              </w:rPr>
+            </w:pPr>
+            <w:r>
+              <w:rPr>
+                <w:rFonts w:ascii="Calibri" w:eastAsia="Times New Roman" w:hAnsi="Calibri" w:cs="Times New Roman"/>
+                <w:color w:val="000000"/>
+              </w:rPr>
+              <w:t>(</w:t>
+            </w:r>
+            <w:r>
+              <w:rPr>
+                <w:rFonts w:ascii="Calibri" w:eastAsia="Times New Roman" w:hAnsi="Calibri" w:cs="Times New Roman"/>
+                <w:color w:val="000000"/>
+              </w:rPr>
+              <w:t>0,2</w:t>
+            </w:r>
+            <w:r>
+              <w:rPr>
+                <w:rFonts w:ascii="Calibri" w:eastAsia="Times New Roman" w:hAnsi="Calibri" w:cs="Times New Roman"/>
+                <w:color w:val="000000"/>
+              </w:rPr>
+              <w:t>)</w:t>
+            </w:r>
+          </w:p>
+        </w:tc>
+        <w:tc>
+          <w:tcPr>
+            <w:tcW w:w="340" w:type="dxa"/>
+            <w:tcBorders>
+              <w:top w:val="nil"/>
+              <w:left w:val="nil"/>
+              <w:bottom w:val="single" w:sz="12" w:space="0" w:color="auto"/>
+              <w:right w:val="single" w:sz="12" w:space="0" w:color="auto"/>
+            </w:tcBorders>
+            <w:shd w:val="clear" w:color="auto" w:fill="auto"/>
+            <w:noWrap/>
+            <w:vAlign w:val="bottom"/>
+            <w:hideMark/>
+          </w:tcPr>
+          <w:p>
+            <w:pPr>
+              <w:spacing w:after="0" w:line="240" w:lineRule="auto"/>
+              <w:rPr>
+                <w:rFonts w:ascii="Calibri" w:eastAsia="Times New Roman" w:hAnsi="Calibri" w:cs="Times New Roman"/>
+                <w:color w:val="000000"/>
+              </w:rPr>
+            </w:pPr>
+            <w:r>
+              <w:rPr>
+                <w:rFonts w:ascii="Calibri" w:eastAsia="Times New Roman" w:hAnsi="Calibri" w:cs="Times New Roman"/>
+                <w:color w:val="000000"/>
+              </w:rPr>
+              <w:t>(</w:t>
+            </w:r>
+            <w:r>
+              <w:rPr>
+                <w:rFonts w:ascii="Calibri" w:eastAsia="Times New Roman" w:hAnsi="Calibri" w:cs="Times New Roman"/>
+                <w:color w:val="000000"/>
+              </w:rPr>
+              <w:t>2,1</w:t>
+            </w:r>
+            <w:r>
+              <w:rPr>
+                <w:rFonts w:ascii="Calibri" w:eastAsia="Times New Roman" w:hAnsi="Calibri" w:cs="Times New Roman"/>
+                <w:color w:val="000000"/>
+              </w:rPr>
+              <w:t>)</w:t>
+            </w:r>
+          </w:p>
+        </w:tc>
+        <w:tc>
+          <w:tcPr>
+            <w:tcW w:w="340" w:type="dxa"/>
+            <w:tcBorders>
+              <w:top w:val="nil"/>
+              <w:left w:val="nil"/>
+              <w:bottom w:val="single" w:sz="12" w:space="0" w:color="auto"/>
+              <w:right w:val="single" w:sz="12" w:space="0" w:color="auto"/>
+            </w:tcBorders>
+            <w:shd w:val="clear" w:color="auto" w:fill="auto"/>
+            <w:noWrap/>
+            <w:vAlign w:val="bottom"/>
+            <w:hideMark/>
+          </w:tcPr>
+          <w:p>
+            <w:pPr>
+              <w:keepNext/>
+              <w:spacing w:after="0" w:line="240" w:lineRule="auto"/>
+              <w:rPr>
+                <w:rFonts w:ascii="Calibri" w:eastAsia="Times New Roman" w:hAnsi="Calibri" w:cs="Times New Roman"/>
+                <w:color w:val="000000"/>
+              </w:rPr>
+            </w:pPr>
+            <w:r>
+              <w:rPr>
+                <w:rFonts w:ascii="Calibri" w:eastAsia="Times New Roman" w:hAnsi="Calibri" w:cs="Times New Roman"/>
+                <w:color w:val="000000"/>
+              </w:rPr>
+              <w:t>(</w:t>
+            </w:r>
+            <w:r>
+              <w:rPr>
+                <w:rFonts w:ascii="Calibri" w:eastAsia="Times New Roman" w:hAnsi="Calibri" w:cs="Times New Roman"/>
+                <w:color w:val="000000"/>
+              </w:rPr>
+              <w:t>2,2</w:t>
+            </w:r>
+            <w:r>
+              <w:rPr>
+                <w:rFonts w:ascii="Calibri" w:eastAsia="Times New Roman" w:hAnsi="Calibri" w:cs="Times New Roman"/>
+                <w:color w:val="000000"/>
+              </w:rPr>
+              <w:t>)</w:t>
+            </w:r>
+          </w:p>
+        </w:tc>
+      </w:tr>
+    </w:tbl>
+    <w:p>
+      <w:pPr>
+        <w:pStyle w:val="Caption"/>
+        <w:jc w:val="center"/>
+        <w:rPr>
+          <w:b w:val="0"/>
+          <w:color w:val="auto"/>
+        </w:rPr>
+      </w:pPr>
+      <w:r>
+        <w:rPr>
+          <w:color w:val="auto"/>
+        </w:rPr>
+        <w:t xml:space="preserve">Figure </w:t>
+      </w:r>
+      <w:r>
+        <w:rPr>
+          <w:color w:val="auto"/>
+        </w:rPr>
+        <w:t>2</w:t>
+      </w:r>
+      <w:r>
+        <w:rPr>
+          <w:color w:val="auto"/>
+        </w:rPr>
+        <w:t xml:space="preserve"> Doughnut World Coordinates</w:t>
+      </w:r>
     </w:p>
     <w:p>
       <w:pPr>
         <w:ind w:firstLine="720"/>
       </w:pPr>
       <w:r>
-        <w:t xml:space="preserve">The people in the model all descend from the </w:t>
+        <w:t xml:space="preserve">In </w:t>
+      </w:r>
+      <w:r>
+        <w:rPr>
+          <w:b/>
+        </w:rPr>
+        <w:t>Figure 2 Doughnut World Coordinates</w:t>
+      </w:r>
+      <w:r>
+        <w:t xml:space="preserve"> the neighbors of the cell at coordinates (2,1) are</w:t>
+      </w:r>
+      <w:r>
+        <w:t xml:space="preserve"> </w:t>
+      </w:r>
+      <w:r>
+        <w:t>(0,1),(1,1),(1,2),(0,2),(2,2),(0,0),(0,1), and (0,2)</w:t>
+      </w:r>
+      <w:r>
+        <w:t>.</w:t>
+      </w:r>
+    </w:p>
+    <w:p>
+      <w:pPr>
+        <w:ind w:firstLine="720"/>
+      </w:pPr>
+      <w:r>
+        <w:t xml:space="preserve">The people in the model </w:t>
+      </w:r>
+      <w:r>
+        <w:t>are represented by classes</w:t>
+      </w:r>
+      <w:r>
+        <w:t xml:space="preserve"> descend</w:t>
+      </w:r>
+      <w:r>
+        <w:t>ed</w:t>
+      </w:r>
+      <w:r>
+        <w:t xml:space="preserve"> from the </w:t>
       </w:r>
       <w:proofErr w:type="spellStart"/>
       <w:r>
@@ -965,7 +1463,13 @@
       </w:r>
       <w:proofErr w:type="spellEnd"/>
       <w:r>
-        <w:t xml:space="preserve"> class represents a person who wants a minimal level of similar neighbors with a discrete attribute like race.  The </w:t>
+        <w:t xml:space="preserve"> class represents a person who wants a</w:t>
+      </w:r>
+      <w:r>
+        <w:t>t least a</w:t>
+      </w:r>
+      <w:r>
+        <w:t xml:space="preserve"> minimal level of similar neighbors with a discrete attribute like race.  The </w:t>
       </w:r>
       <w:proofErr w:type="spellStart"/>
       <w:r>
@@ -973,7 +1477,13 @@
       </w:r>
       <w:proofErr w:type="spellEnd"/>
       <w:r>
-        <w:t xml:space="preserve"> likes a neighborhood with a minimal level of neighbors with a discrete attribute that is not the same as itself.  </w:t>
+        <w:t xml:space="preserve"> likes a neighborhood with a</w:t>
+      </w:r>
+      <w:r>
+        <w:t>t least</w:t>
+      </w:r>
+      <w:r>
+        <w:t xml:space="preserve"> minimal level of neighbors with a discrete attribute that is not the same as itself.  </w:t>
       </w:r>
       <w:r>
         <w:t xml:space="preserve">The </w:t>
@@ -1035,6 +1545,7 @@
         <w:ind w:firstLine="720"/>
       </w:pPr>
       <w:r>
+        <w:lastRenderedPageBreak/>
         <w:t xml:space="preserve">A </w:t>
       </w:r>
       <w:r>
@@ -1215,7 +1726,6 @@
         <w:t xml:space="preserve"> </w:t>
       </w:r>
       <w:r>
-        <w:lastRenderedPageBreak/>
         <w:t>the neighborhood</w:t>
       </w:r>
       <w:r>
@@ -1341,7 +1851,12 @@
         </w:numPr>
       </w:pPr>
       <w:r>
-        <w:t>“Models of Segregation”, Thomas C. Schelling, The American Economic Review, Vol. 59 No. 2, May 1969</w:t>
+        <w:t>“Models of Segregation”, Thomas C. Schelling, The American Economic Review, Vol. 59 No. 2, May</w:t>
+      </w:r>
+      <w:bookmarkStart w:id="1" w:name="_GoBack"/>
+      <w:bookmarkEnd w:id="1"/>
+      <w:r>
+        <w:t xml:space="preserve"> 1969</w:t>
       </w:r>
       <w:r>
         <w:rPr>
@@ -2800,7 +3315,7 @@
 </file>
 
 <file path=customXml/itemProps1.xml><?xml version="1.0" encoding="utf-8"?>
-<ds:datastoreItem xmlns:ds="http://schemas.openxmlformats.org/officeDocument/2006/customXml" ds:itemID="{2CD42EF7-F3EC-4D81-A36D-6F2AA45388A1}">
+<ds:datastoreItem xmlns:ds="http://schemas.openxmlformats.org/officeDocument/2006/customXml" ds:itemID="{6219BED8-E624-42A7-B2B2-E5F975AC3C93}">
   <ds:schemaRefs>
     <ds:schemaRef ds:uri="http://schemas.openxmlformats.org/officeDocument/2006/bibliography"/>
   </ds:schemaRefs>

</xml_diff>

<commit_message>
Cleanup Footnotes and References
</commit_message>
<xml_diff>
--- a/The Schelling Segregation Model.docx
+++ b/The Schelling Segregation Model.docx
@@ -56,140 +56,33 @@
       </w:r>
       <w:r>
         <w:rPr>
+          <w:rStyle w:val="FootnoteReference"/>
+        </w:rPr>
+        <w:footnoteReference w:id="1"/>
+      </w:r>
+      <w:r>
+        <w:rPr>
           <w:vertAlign w:val="superscript"/>
         </w:rPr>
-        <w:fldChar w:fldCharType="begin"/>
+        <w:t>,</w:t>
+      </w:r>
+      <w:r>
+        <w:rPr>
+          <w:rStyle w:val="FootnoteReference"/>
+        </w:rPr>
+        <w:footnoteReference w:id="2"/>
       </w:r>
       <w:r>
         <w:rPr>
           <w:vertAlign w:val="superscript"/>
         </w:rPr>
-        <w:instrText xml:space="preserve"> NOTEREF _Ref344296050 \h </w:instrText>
-      </w:r>
-      <w:r>
-        <w:rPr>
-          <w:vertAlign w:val="superscript"/>
-        </w:rPr>
-        <w:instrText xml:space="preserve"> \* MERGEFORMAT </w:instrText>
-      </w:r>
-      <w:r>
-        <w:rPr>
-          <w:vertAlign w:val="superscript"/>
-        </w:rPr>
-      </w:r>
-      <w:r>
-        <w:rPr>
-          <w:vertAlign w:val="superscript"/>
-        </w:rPr>
-        <w:fldChar w:fldCharType="separate"/>
-      </w:r>
-      <w:r>
-        <w:rPr>
-          <w:vertAlign w:val="superscript"/>
-        </w:rPr>
-        <w:t>1</w:t>
-      </w:r>
-      <w:r>
-        <w:rPr>
-          <w:vertAlign w:val="superscript"/>
-        </w:rPr>
-        <w:fldChar w:fldCharType="end"/>
-      </w:r>
-      <w:proofErr w:type="gramStart"/>
-      <w:r>
-        <w:rPr>
-          <w:vertAlign w:val="superscript"/>
-        </w:rPr>
         <w:t>,</w:t>
       </w:r>
-      <w:proofErr w:type="gramEnd"/>
-      <w:r>
-        <w:rPr>
-          <w:vertAlign w:val="superscript"/>
-        </w:rPr>
-        <w:fldChar w:fldCharType="begin"/>
-      </w:r>
-      <w:r>
-        <w:rPr>
-          <w:vertAlign w:val="superscript"/>
-        </w:rPr>
-        <w:instrText xml:space="preserve"> NOTEREF _Ref344296056 \h </w:instrText>
-      </w:r>
-      <w:r>
-        <w:rPr>
-          <w:vertAlign w:val="superscript"/>
-        </w:rPr>
-        <w:instrText xml:space="preserve"> \* MERGEFORMAT </w:instrText>
-      </w:r>
-      <w:r>
-        <w:rPr>
-          <w:vertAlign w:val="superscript"/>
-        </w:rPr>
-      </w:r>
-      <w:r>
-        <w:rPr>
-          <w:vertAlign w:val="superscript"/>
-        </w:rPr>
-        <w:fldChar w:fldCharType="separate"/>
-      </w:r>
-      <w:r>
-        <w:rPr>
-          <w:vertAlign w:val="superscript"/>
-        </w:rPr>
-        <w:t>2</w:t>
-      </w:r>
-      <w:r>
-        <w:rPr>
-          <w:vertAlign w:val="superscript"/>
-        </w:rPr>
-        <w:fldChar w:fldCharType="end"/>
-      </w:r>
-      <w:r>
-        <w:rPr>
-          <w:vertAlign w:val="superscript"/>
-        </w:rPr>
-        <w:t>,</w:t>
-      </w:r>
-      <w:r>
-        <w:rPr>
-          <w:vertAlign w:val="superscript"/>
-        </w:rPr>
-        <w:fldChar w:fldCharType="begin"/>
-      </w:r>
-      <w:r>
-        <w:rPr>
-          <w:vertAlign w:val="superscript"/>
-        </w:rPr>
-        <w:instrText xml:space="preserve"> NOTEREF _Ref344296059 \h </w:instrText>
-      </w:r>
-      <w:r>
-        <w:rPr>
-          <w:vertAlign w:val="superscript"/>
-        </w:rPr>
-        <w:instrText xml:space="preserve"> \* MERGEFORMAT </w:instrText>
-      </w:r>
-      <w:r>
-        <w:rPr>
-          <w:vertAlign w:val="superscript"/>
-        </w:rPr>
-      </w:r>
-      <w:r>
-        <w:rPr>
-          <w:vertAlign w:val="superscript"/>
-        </w:rPr>
-        <w:fldChar w:fldCharType="separate"/>
-      </w:r>
-      <w:r>
-        <w:rPr>
-          <w:vertAlign w:val="superscript"/>
-        </w:rPr>
-        <w:t>3</w:t>
-      </w:r>
-      <w:r>
-        <w:rPr>
-          <w:vertAlign w:val="superscript"/>
-        </w:rPr>
-        <w:fldChar w:fldCharType="end"/>
+      <w:r>
+        <w:rPr>
+          <w:rStyle w:val="FootnoteReference"/>
+        </w:rPr>
+        <w:footnoteReference w:id="3"/>
       </w:r>
       <w:r>
         <w:t xml:space="preserve"> </w:t>
@@ -233,18 +126,18 @@
       </w:r>
       <w:r>
         <w:rPr>
-          <w:vertAlign w:val="superscript"/>
-        </w:rPr>
-        <w:t>4</w:t>
+          <w:rStyle w:val="FootnoteReference"/>
+        </w:rPr>
+        <w:footnoteReference w:id="4"/>
       </w:r>
       <w:r>
         <w:t>, but he later expanded the model to cover other types of segregation including gender, language, age and income</w:t>
       </w:r>
       <w:r>
         <w:rPr>
-          <w:vertAlign w:val="superscript"/>
-        </w:rPr>
-        <w:t>5</w:t>
+          <w:rStyle w:val="FootnoteReference"/>
+        </w:rPr>
+        <w:footnoteReference w:id="5"/>
       </w:r>
       <w:r>
         <w:t>.</w:t>
@@ -542,6 +435,7 @@
                 <w:rFonts w:ascii="Calibri" w:eastAsia="Times New Roman" w:hAnsi="Calibri" w:cs="Times New Roman"/>
                 <w:color w:val="000000"/>
               </w:rPr>
+              <w:lastRenderedPageBreak/>
               <w:t>X</w:t>
             </w:r>
           </w:p>
@@ -676,7 +570,6 @@
         <w:ind w:firstLine="720"/>
       </w:pPr>
       <w:r>
-        <w:lastRenderedPageBreak/>
         <w:t xml:space="preserve">For the example neighborhood in </w:t>
       </w:r>
       <w:r>
@@ -837,15 +730,7 @@
         <w:t>.</w:t>
       </w:r>
       <w:r>
-        <w:t xml:space="preserve">  The </w:t>
-      </w:r>
-      <w:proofErr w:type="spellStart"/>
-      <w:r>
-        <w:t>SchellingSegregationModel</w:t>
-      </w:r>
-      <w:proofErr w:type="spellEnd"/>
-      <w:r>
-        <w:t xml:space="preserve"> code can handle modeling segregation on discrete attributes like race,</w:t>
+        <w:t xml:space="preserve">  The SchellingSegregationModel code can handle modeling segregation on discrete attributes like race,</w:t>
       </w:r>
       <w:r>
         <w:t xml:space="preserve"> </w:t>
@@ -892,31 +777,7 @@
         <w:t xml:space="preserve">forms a torus, or doughnut shape, meaning that the grid wraps around its edges.  </w:t>
       </w:r>
       <w:r>
-        <w:t xml:space="preserve">The lots may be filled with </w:t>
-      </w:r>
-      <w:proofErr w:type="spellStart"/>
-      <w:r>
-        <w:t>EmptyLot</w:t>
-      </w:r>
-      <w:proofErr w:type="spellEnd"/>
-      <w:r>
-        <w:t xml:space="preserve"> classes or they may be filled with implementations of the </w:t>
-      </w:r>
-      <w:proofErr w:type="spellStart"/>
-      <w:r>
-        <w:t>SchellingAgent</w:t>
-      </w:r>
-      <w:proofErr w:type="spellEnd"/>
-      <w:r>
-        <w:t xml:space="preserve"> class representing people.  The </w:t>
-      </w:r>
-      <w:proofErr w:type="gramStart"/>
-      <w:r>
-        <w:t>move(</w:t>
-      </w:r>
-      <w:proofErr w:type="gramEnd"/>
-      <w:r>
-        <w:t xml:space="preserve">) function on the Neighborhood class contains the code that </w:t>
+        <w:t xml:space="preserve">The lots may be filled with EmptyLot classes or they may be filled with implementations of the SchellingAgent class representing people.  The move() function on the Neighborhood class contains the code that </w:t>
       </w:r>
       <w:r>
         <w:t xml:space="preserve">combines </w:t>
@@ -1427,8 +1288,13 @@
         <w:ind w:firstLine="720"/>
       </w:pPr>
       <w:r>
-        <w:t xml:space="preserve">The people in the model </w:t>
-      </w:r>
+        <w:t xml:space="preserve">The people in the </w:t>
+      </w:r>
+      <w:r>
+        <w:t xml:space="preserve">neighborhood </w:t>
+      </w:r>
+      <w:bookmarkStart w:id="1" w:name="_GoBack"/>
+      <w:bookmarkEnd w:id="1"/>
       <w:r>
         <w:t>are represented by classes</w:t>
       </w:r>
@@ -1439,45 +1305,13 @@
         <w:t>ed</w:t>
       </w:r>
       <w:r>
-        <w:t xml:space="preserve"> from the </w:t>
-      </w:r>
-      <w:proofErr w:type="spellStart"/>
-      <w:r>
-        <w:t>SchellingAgent</w:t>
-      </w:r>
-      <w:proofErr w:type="spellEnd"/>
-      <w:r>
-        <w:t xml:space="preserve"> class.   The base </w:t>
-      </w:r>
-      <w:proofErr w:type="spellStart"/>
-      <w:r>
-        <w:t>SchellingAgent</w:t>
-      </w:r>
-      <w:proofErr w:type="spellEnd"/>
-      <w:r>
-        <w:t xml:space="preserve"> is designed to represent discrimination on discrete variables like race or gender.  The </w:t>
-      </w:r>
-      <w:proofErr w:type="spellStart"/>
-      <w:r>
-        <w:t>LikesSameAgent</w:t>
-      </w:r>
-      <w:proofErr w:type="spellEnd"/>
-      <w:r>
-        <w:t xml:space="preserve"> class represents a person who wants a</w:t>
+        <w:t xml:space="preserve"> from the SchellingAgent class.   The base SchellingAgent is designed to represent discrimination on discrete variables like race or gender.  The LikesSameAgent class represents a person who wants a</w:t>
       </w:r>
       <w:r>
         <w:t>t least a</w:t>
       </w:r>
       <w:r>
-        <w:t xml:space="preserve"> minimal level of similar neighbors with a discrete attribute like race.  The </w:t>
-      </w:r>
-      <w:proofErr w:type="spellStart"/>
-      <w:r>
-        <w:t>LikesOthersAgent</w:t>
-      </w:r>
-      <w:proofErr w:type="spellEnd"/>
-      <w:r>
-        <w:t xml:space="preserve"> likes a neighborhood with a</w:t>
+        <w:t xml:space="preserve"> minimal level of similar neighbors with a discrete attribute like race.  The LikesOthersAgent likes a neighborhood with a</w:t>
       </w:r>
       <w:r>
         <w:t>t least</w:t>
@@ -1486,58 +1320,14 @@
         <w:t xml:space="preserve"> minimal level of neighbors with a discrete attribute that is not the same as itself.  </w:t>
       </w:r>
       <w:r>
-        <w:t xml:space="preserve">The </w:t>
-      </w:r>
-      <w:proofErr w:type="spellStart"/>
-      <w:r>
-        <w:t>ContinuousSchellingAgent</w:t>
-      </w:r>
-      <w:proofErr w:type="spellEnd"/>
-      <w:r>
-        <w:t xml:space="preserve"> class extends the </w:t>
-      </w:r>
-      <w:proofErr w:type="spellStart"/>
-      <w:r>
-        <w:t>SchellingAgent</w:t>
-      </w:r>
-      <w:proofErr w:type="spellEnd"/>
-      <w:r>
-        <w:t xml:space="preserve"> class to add support for calculating similarity for continuous attributes like age and income.  The assumption for continuous variables is that similarity does not n</w:t>
-      </w:r>
-      <w:r>
-        <w:t xml:space="preserve">eed to be exact, close will do.  The </w:t>
-      </w:r>
-      <w:proofErr w:type="spellStart"/>
-      <w:r>
-        <w:t>ContinuousLikesSameAgent</w:t>
-      </w:r>
-      <w:proofErr w:type="spellEnd"/>
-      <w:r>
-        <w:t xml:space="preserve"> and </w:t>
-      </w:r>
-      <w:proofErr w:type="spellStart"/>
-      <w:r>
-        <w:t>ContinuousLikesOtherAgent</w:t>
-      </w:r>
-      <w:proofErr w:type="spellEnd"/>
-      <w:r>
-        <w:t xml:space="preserve"> are the continuous attribute equivalents of the </w:t>
-      </w:r>
-      <w:proofErr w:type="spellStart"/>
-      <w:r>
-        <w:t>LikesSameAgent</w:t>
-      </w:r>
-      <w:proofErr w:type="spellEnd"/>
-      <w:r>
-        <w:t xml:space="preserve"> and </w:t>
-      </w:r>
-      <w:proofErr w:type="spellStart"/>
-      <w:r>
-        <w:t>LikesOtherAgent</w:t>
-      </w:r>
-      <w:proofErr w:type="spellEnd"/>
-      <w:r>
-        <w:t xml:space="preserve"> classes.</w:t>
+        <w:t>The ContinuousSchellingAgent class extends the SchellingAgent class to add support for calculating similarity for continuous attributes like age and income.  The assumption for continuous variables is that similarity does not n</w:t>
+      </w:r>
+      <w:r>
+        <w:t xml:space="preserve">eed to be exact, close will do.  The ContinuousLikesSameAgent and </w:t>
+      </w:r>
+      <w:r>
+        <w:lastRenderedPageBreak/>
+        <w:t>ContinuousLikesOtherAgent are the continuous attribute equivalents of the LikesSameAgent and LikesOtherAgent classes.</w:t>
       </w:r>
     </w:p>
     <w:p>
@@ -1545,7 +1335,6 @@
         <w:ind w:firstLine="720"/>
       </w:pPr>
       <w:r>
-        <w:lastRenderedPageBreak/>
         <w:t xml:space="preserve">A </w:t>
       </w:r>
       <w:r>
@@ -1558,15 +1347,7 @@
         <w:t>code</w:t>
       </w:r>
       <w:r>
-        <w:t xml:space="preserve"> is provided in the function </w:t>
-      </w:r>
-      <w:proofErr w:type="gramStart"/>
-      <w:r>
-        <w:t>demo(</w:t>
-      </w:r>
-      <w:proofErr w:type="gramEnd"/>
-      <w:r>
-        <w:t xml:space="preserve">). By default demo </w:t>
+        <w:t xml:space="preserve"> is provided in the function demo(). By default demo </w:t>
       </w:r>
       <w:r>
         <w:t>builds</w:t>
@@ -1610,18 +1391,8 @@
                 <w:sz w:val="16"/>
                 <w:szCs w:val="16"/>
               </w:rPr>
-              <w:t xml:space="preserve">&gt;&gt;&gt; import </w:t>
-            </w:r>
-            <w:proofErr w:type="spellStart"/>
-            <w:r>
-              <w:rPr>
-                <w:b/>
-                <w:sz w:val="16"/>
-                <w:szCs w:val="16"/>
-              </w:rPr>
-              <w:t>SchellingSegregationModel</w:t>
-            </w:r>
-            <w:proofErr w:type="spellEnd"/>
+              <w:t>&gt;&gt;&gt; import SchellingSegregationModel</w:t>
+            </w:r>
           </w:p>
           <w:p>
             <w:pPr>
@@ -1670,21 +1441,7 @@
         <w:rPr>
           <w:color w:val="auto"/>
         </w:rPr>
-        <w:t xml:space="preserve">Example 1 </w:t>
-      </w:r>
-      <w:proofErr w:type="spellStart"/>
-      <w:r>
-        <w:rPr>
-          <w:color w:val="auto"/>
-        </w:rPr>
-        <w:t>SchellingSegregationModel</w:t>
-      </w:r>
-      <w:proofErr w:type="spellEnd"/>
-      <w:r>
-        <w:rPr>
-          <w:color w:val="auto"/>
-        </w:rPr>
-        <w:t xml:space="preserve"> demo</w:t>
+        <w:t>Example 1 SchellingSegregationModel demo</w:t>
       </w:r>
     </w:p>
     <w:p>
@@ -1692,35 +1449,13 @@
         <w:ind w:firstLine="720"/>
       </w:pPr>
       <w:r>
-        <w:t xml:space="preserve">The </w:t>
-      </w:r>
-      <w:proofErr w:type="gramStart"/>
-      <w:r>
-        <w:t>demo(</w:t>
-      </w:r>
-      <w:proofErr w:type="gramEnd"/>
-      <w:r>
-        <w:t xml:space="preserve">) function code returns statistics for each turn on neighborhood unhappiness and neighborhood similarity. So on turn 0 of the code run in </w:t>
+        <w:t xml:space="preserve">The demo() function code returns statistics for each turn on neighborhood unhappiness and neighborhood similarity. So on turn 0 of the code run in </w:t>
       </w:r>
       <w:r>
         <w:rPr>
           <w:b/>
         </w:rPr>
-        <w:t xml:space="preserve">Example 1 </w:t>
-      </w:r>
-      <w:proofErr w:type="spellStart"/>
-      <w:r>
-        <w:rPr>
-          <w:b/>
-        </w:rPr>
-        <w:t>SchellingSegregationModel</w:t>
-      </w:r>
-      <w:proofErr w:type="spellEnd"/>
-      <w:r>
-        <w:rPr>
-          <w:b/>
-        </w:rPr>
-        <w:t xml:space="preserve"> demo</w:t>
+        <w:t>Example 1 SchellingSegregationModel demo</w:t>
       </w:r>
       <w:r>
         <w:t xml:space="preserve"> </w:t>
@@ -1729,16 +1464,10 @@
         <w:t>the neighborhood</w:t>
       </w:r>
       <w:r>
-        <w:t xml:space="preserve"> was 19% unhappy and the aggregate similarity was 49%.  By the end of the run (in only seven turns</w:t>
-      </w:r>
-      <w:r>
-        <w:t>!</w:t>
-      </w:r>
-      <w:r>
-        <w:t>)</w:t>
-      </w:r>
-      <w:r>
-        <w:t xml:space="preserve"> the neighborhood unhappiness was at 0% and the local similarity was at 72%. </w:t>
+        <w:t xml:space="preserve"> was 19% unhappy and the aggregate similarity was 49%.  By the end of the run </w:t>
+      </w:r>
+      <w:r>
+        <w:t xml:space="preserve">the neighborhood unhappiness was at 0% and the local similarity was at 72%. </w:t>
       </w:r>
     </w:p>
     <w:p>
@@ -1746,47 +1475,7 @@
         <w:ind w:firstLine="720"/>
       </w:pPr>
       <w:r>
-        <w:t>Notes:</w:t>
-      </w:r>
-    </w:p>
-    <w:p>
-      <w:pPr>
-        <w:ind w:firstLine="720"/>
-      </w:pPr>
-      <w:r>
-        <w:t>1.</w:t>
-      </w:r>
-    </w:p>
-    <w:p>
-      <w:pPr>
-        <w:ind w:firstLine="720"/>
-      </w:pPr>
-      <w:r>
-        <w:t>2.</w:t>
-      </w:r>
-    </w:p>
-    <w:p>
-      <w:pPr>
-        <w:ind w:firstLine="720"/>
-      </w:pPr>
-      <w:r>
-        <w:t>3.</w:t>
-      </w:r>
-    </w:p>
-    <w:p>
-      <w:pPr>
-        <w:ind w:firstLine="720"/>
-      </w:pPr>
-      <w:r>
-        <w:t>4.</w:t>
-      </w:r>
-    </w:p>
-    <w:p>
-      <w:pPr>
-        <w:ind w:firstLine="720"/>
-      </w:pPr>
-      <w:r>
-        <w:t>5.</w:t>
+        <w:t>.</w:t>
       </w:r>
     </w:p>
     <w:p>
@@ -1805,21 +1494,8 @@
           <w:numId w:val="1"/>
         </w:numPr>
       </w:pPr>
-      <w:proofErr w:type="spellStart"/>
-      <w:r>
-        <w:t>Micromotives</w:t>
-      </w:r>
-      <w:proofErr w:type="spellEnd"/>
-      <w:r>
-        <w:t xml:space="preserve"> and </w:t>
-      </w:r>
-      <w:proofErr w:type="spellStart"/>
-      <w:r>
-        <w:t>Macrobehavior</w:t>
-      </w:r>
-      <w:proofErr w:type="spellEnd"/>
-      <w:r>
-        <w:t>, Thomas C. Schelling, W.W. Norton and Co. 2006</w:t>
+      <w:r>
+        <w:t>Micromotives and Macrobehavior, Thomas C. Schelling, W.W. Norton and Co. 2006</w:t>
       </w:r>
     </w:p>
     <w:p>
@@ -1831,15 +1507,7 @@
         </w:numPr>
       </w:pPr>
       <w:r>
-        <w:t xml:space="preserve">Simulation for the Social Scientist, Nigel Gilbert, Klaus G. </w:t>
-      </w:r>
-      <w:proofErr w:type="spellStart"/>
-      <w:r>
-        <w:t>Troitzsch</w:t>
-      </w:r>
-      <w:proofErr w:type="spellEnd"/>
-      <w:r>
-        <w:t>, Open University Press, 2009</w:t>
+        <w:t>Simulation for the Social Scientist, Nigel Gilbert, Klaus G. Troitzsch, Open University Press, 2009</w:t>
       </w:r>
     </w:p>
     <w:p>
@@ -1851,18 +1519,13 @@
         </w:numPr>
       </w:pPr>
       <w:r>
-        <w:t>“Models of Segregation”, Thomas C. Schelling, The American Economic Review, Vol. 59 No. 2, May</w:t>
-      </w:r>
-      <w:bookmarkStart w:id="1" w:name="_GoBack"/>
-      <w:bookmarkEnd w:id="1"/>
-      <w:r>
-        <w:t xml:space="preserve"> 1969</w:t>
+        <w:t>“Models of Segregation”, Thomas C. Schelling, The American Economic Review, Vol. 59 No. 2, May 1969</w:t>
       </w:r>
       <w:r>
         <w:rPr>
           <w:rStyle w:val="FootnoteReference"/>
         </w:rPr>
-        <w:footnoteReference w:id="1"/>
+        <w:footnoteReference w:id="6"/>
       </w:r>
     </w:p>
     <w:sectPr>
@@ -1923,6 +1586,132 @@
     </w:p>
   </w:footnote>
   <w:footnote w:id="1">
+    <w:p>
+      <w:pPr>
+        <w:pStyle w:val="FootnoteText"/>
+        <w:rPr>
+          <w:sz w:val="18"/>
+          <w:szCs w:val="18"/>
+        </w:rPr>
+      </w:pPr>
+      <w:r>
+        <w:rPr>
+          <w:rStyle w:val="FootnoteReference"/>
+          <w:sz w:val="18"/>
+          <w:szCs w:val="18"/>
+        </w:rPr>
+        <w:footnoteRef/>
+      </w:r>
+      <w:r>
+        <w:rPr>
+          <w:sz w:val="18"/>
+          <w:szCs w:val="18"/>
+        </w:rPr>
+        <w:t xml:space="preserve"> Micromotives and Macrobehavior pg. 14</w:t>
+      </w:r>
+    </w:p>
+  </w:footnote>
+  <w:footnote w:id="2">
+    <w:p>
+      <w:pPr>
+        <w:pStyle w:val="FootnoteText"/>
+        <w:rPr>
+          <w:sz w:val="18"/>
+          <w:szCs w:val="18"/>
+        </w:rPr>
+      </w:pPr>
+      <w:r>
+        <w:rPr>
+          <w:rStyle w:val="FootnoteReference"/>
+          <w:sz w:val="18"/>
+          <w:szCs w:val="18"/>
+        </w:rPr>
+        <w:footnoteRef/>
+      </w:r>
+      <w:r>
+        <w:rPr>
+          <w:sz w:val="18"/>
+          <w:szCs w:val="18"/>
+        </w:rPr>
+        <w:t xml:space="preserve"> Simulation for the Social Scientist pgs. 50-54</w:t>
+      </w:r>
+    </w:p>
+  </w:footnote>
+  <w:footnote w:id="3">
+    <w:p>
+      <w:pPr>
+        <w:pStyle w:val="FootnoteText"/>
+        <w:rPr>
+          <w:sz w:val="18"/>
+          <w:szCs w:val="18"/>
+        </w:rPr>
+      </w:pPr>
+      <w:r>
+        <w:rPr>
+          <w:rStyle w:val="FootnoteReference"/>
+          <w:sz w:val="18"/>
+          <w:szCs w:val="18"/>
+        </w:rPr>
+        <w:footnoteRef/>
+      </w:r>
+      <w:r>
+        <w:rPr>
+          <w:sz w:val="18"/>
+          <w:szCs w:val="18"/>
+        </w:rPr>
+        <w:t xml:space="preserve"> Simulation for the Social Scientist pgs. 101-102</w:t>
+      </w:r>
+    </w:p>
+  </w:footnote>
+  <w:footnote w:id="4">
+    <w:p>
+      <w:pPr>
+        <w:pStyle w:val="FootnoteText"/>
+        <w:rPr>
+          <w:sz w:val="18"/>
+          <w:szCs w:val="18"/>
+        </w:rPr>
+      </w:pPr>
+      <w:r>
+        <w:rPr>
+          <w:rStyle w:val="FootnoteReference"/>
+          <w:sz w:val="18"/>
+          <w:szCs w:val="18"/>
+        </w:rPr>
+        <w:footnoteRef/>
+      </w:r>
+      <w:r>
+        <w:rPr>
+          <w:sz w:val="18"/>
+          <w:szCs w:val="18"/>
+        </w:rPr>
+        <w:t xml:space="preserve"> Models of Segregation pg 488</w:t>
+      </w:r>
+    </w:p>
+  </w:footnote>
+  <w:footnote w:id="5">
+    <w:p>
+      <w:pPr>
+        <w:pStyle w:val="FootnoteText"/>
+      </w:pPr>
+      <w:r>
+        <w:rPr>
+          <w:rStyle w:val="FootnoteReference"/>
+          <w:sz w:val="18"/>
+          <w:szCs w:val="18"/>
+        </w:rPr>
+        <w:footnoteRef/>
+      </w:r>
+      <w:r>
+        <w:rPr>
+          <w:sz w:val="18"/>
+          <w:szCs w:val="18"/>
+        </w:rPr>
+        <w:t xml:space="preserve"> Micromotives and Macrobehavior pgs. 135-190</w:t>
+      </w:r>
+    </w:p>
+  </w:footnote>
+  <w:footnote w:id="6">
     <w:p>
       <w:pPr>
         <w:pStyle w:val="FootnoteText"/>
@@ -3315,7 +3104,7 @@
 </file>
 
 <file path=customXml/itemProps1.xml><?xml version="1.0" encoding="utf-8"?>
-<ds:datastoreItem xmlns:ds="http://schemas.openxmlformats.org/officeDocument/2006/customXml" ds:itemID="{6219BED8-E624-42A7-B2B2-E5F975AC3C93}">
+<ds:datastoreItem xmlns:ds="http://schemas.openxmlformats.org/officeDocument/2006/customXml" ds:itemID="{04D944EF-DF12-4964-8B45-38D375D2F989}">
   <ds:schemaRefs>
     <ds:schemaRef ds:uri="http://schemas.openxmlformats.org/officeDocument/2006/bibliography"/>
   </ds:schemaRefs>

</xml_diff>